<commit_message>
#179 - Unit Testing - Homework Feature: Two Mean Hypothesis Testing
</commit_message>
<xml_diff>
--- a/savis4/cypress/downloads/two-mean-ci-analysis.docx
+++ b/savis4/cypress/downloads/two-mean-ci-analysis.docx
@@ -470,7 +470,7 @@
         <w:tc>
           <w:p>
             <w:r>
-              <w:t xml:space="preserve">30.147</w:t>
+              <w:t xml:space="preserve">31.696</w:t>
             </w:r>
           </w:p>
         </w:tc>
@@ -486,7 +486,7 @@
         <w:tc>
           <w:p>
             <w:r>
-              <w:t xml:space="preserve">30.853</w:t>
+              <w:t xml:space="preserve">29.304</w:t>
             </w:r>
           </w:p>
         </w:tc>
@@ -502,7 +502,7 @@
         <w:tc>
           <w:p>
             <w:r>
-              <w:t xml:space="preserve">0.706</w:t>
+              <w:t xml:space="preserve">-2.392</w:t>
             </w:r>
           </w:p>
         </w:tc>
@@ -518,7 +518,7 @@
         <w:tc>
           <w:p>
             <w:r>
-              <w:t xml:space="preserve">1.918</w:t>
+              <w:t xml:space="preserve">1.976</w:t>
             </w:r>
           </w:p>
         </w:tc>
@@ -595,7 +595,7 @@
         <w:tc>
           <w:p>
             <w:r>
-              <w:t xml:space="preserve">-1.754</w:t>
+              <w:t xml:space="preserve">-1.788</w:t>
             </w:r>
           </w:p>
         </w:tc>
@@ -611,7 +611,7 @@
         <w:tc>
           <w:p>
             <w:r>
-              <w:t xml:space="preserve">1.852</w:t>
+              <w:t xml:space="preserve">2.012</w:t>
             </w:r>
           </w:p>
         </w:tc>

</xml_diff>